<commit_message>
project desing docx. file is updated with dones.
</commit_message>
<xml_diff>
--- a/project-desing.docx
+++ b/project-desing.docx
@@ -1,6 +1,6 @@
 
 <file path=word/document.xml><?xml version="1.0" encoding="utf-8"?>
-<w:document xmlns:wpc="http://schemas.microsoft.com/office/word/2010/wordprocessingCanvas" xmlns:cx="http://schemas.microsoft.com/office/drawing/2014/chartex" xmlns:cx1="http://schemas.microsoft.com/office/drawing/2015/9/8/chartex" xmlns:cx2="http://schemas.microsoft.com/office/drawing/2015/10/21/chartex" xmlns:cx3="http://schemas.microsoft.com/office/drawing/2016/5/9/chartex" xmlns:cx4="http://schemas.microsoft.com/office/drawing/2016/5/10/chartex" xmlns:cx5="http://schemas.microsoft.com/office/drawing/2016/5/11/chartex" xmlns:cx6="http://schemas.microsoft.com/office/drawing/2016/5/12/chartex" xmlns:cx7="http://schemas.microsoft.com/office/drawing/2016/5/13/chartex" xmlns:cx8="http://schemas.microsoft.com/office/drawing/2016/5/14/chartex" xmlns:mc="http://schemas.openxmlformats.org/markup-compatibility/2006" xmlns:aink="http://schemas.microsoft.com/office/drawing/2016/ink" xmlns:am3d="http://schemas.microsoft.com/office/drawing/2017/model3d" xmlns:o="urn:schemas-microsoft-com:office:office" xmlns:oel="http://schemas.microsoft.com/office/2019/extlst" xmlns:r="http://schemas.openxmlformats.org/officeDocument/2006/relationships" xmlns:m="http://schemas.openxmlformats.org/officeDocument/2006/math" xmlns:v="urn:schemas-microsoft-com:vml" xmlns:wp14="http://schemas.microsoft.com/office/word/2010/wordprocessingDrawing" xmlns:wp="http://schemas.openxmlformats.org/drawingml/2006/wordprocessingDrawing" xmlns:w10="urn:schemas-microsoft-com:office:word" xmlns:w="http://schemas.openxmlformats.org/wordprocessingml/2006/main" xmlns:w14="http://schemas.microsoft.com/office/word/2010/wordml" xmlns:w15="http://schemas.microsoft.com/office/word/2012/wordml" xmlns:w16cex="http://schemas.microsoft.com/office/word/2018/wordml/cex" xmlns:w16cid="http://schemas.microsoft.com/office/word/2016/wordml/cid" xmlns:w16="http://schemas.microsoft.com/office/word/2018/wordml" xmlns:w16sdtdh="http://schemas.microsoft.com/office/word/2020/wordml/sdtdatahash" xmlns:w16se="http://schemas.microsoft.com/office/word/2015/wordml/symex" xmlns:wpg="http://schemas.microsoft.com/office/word/2010/wordprocessingGroup" xmlns:wpi="http://schemas.microsoft.com/office/word/2010/wordprocessingInk" xmlns:wne="http://schemas.microsoft.com/office/word/2006/wordml" xmlns:wps="http://schemas.microsoft.com/office/word/2010/wordprocessingShape" mc:Ignorable="w14 w15 w16se w16cid w16 w16cex w16sdtdh wp14">
+<w:document xmlns:wpc="http://schemas.microsoft.com/office/word/2010/wordprocessingCanvas" xmlns:cx="http://schemas.microsoft.com/office/drawing/2014/chartex" xmlns:cx1="http://schemas.microsoft.com/office/drawing/2015/9/8/chartex" xmlns:cx2="http://schemas.microsoft.com/office/drawing/2015/10/21/chartex" xmlns:cx3="http://schemas.microsoft.com/office/drawing/2016/5/9/chartex" xmlns:cx4="http://schemas.microsoft.com/office/drawing/2016/5/10/chartex" xmlns:cx5="http://schemas.microsoft.com/office/drawing/2016/5/11/chartex" xmlns:cx6="http://schemas.microsoft.com/office/drawing/2016/5/12/chartex" xmlns:cx7="http://schemas.microsoft.com/office/drawing/2016/5/13/chartex" xmlns:cx8="http://schemas.microsoft.com/office/drawing/2016/5/14/chartex" xmlns:mc="http://schemas.openxmlformats.org/markup-compatibility/2006" xmlns:aink="http://schemas.microsoft.com/office/drawing/2016/ink" xmlns:am3d="http://schemas.microsoft.com/office/drawing/2017/model3d" xmlns:o="urn:schemas-microsoft-com:office:office" xmlns:oel="http://schemas.microsoft.com/office/2019/extlst" xmlns:r="http://schemas.openxmlformats.org/officeDocument/2006/relationships" xmlns:m="http://schemas.openxmlformats.org/officeDocument/2006/math" xmlns:v="urn:schemas-microsoft-com:vml" xmlns:wp14="http://schemas.microsoft.com/office/word/2010/wordprocessingDrawing" xmlns:wp="http://schemas.openxmlformats.org/drawingml/2006/wordprocessingDrawing" xmlns:w10="urn:schemas-microsoft-com:office:word" xmlns:w="http://schemas.openxmlformats.org/wordprocessingml/2006/main" xmlns:w14="http://schemas.microsoft.com/office/word/2010/wordml" xmlns:w15="http://schemas.microsoft.com/office/word/2012/wordml" xmlns:w16cex="http://schemas.microsoft.com/office/word/2018/wordml/cex" xmlns:w16cid="http://schemas.microsoft.com/office/word/2016/wordml/cid" xmlns:w16="http://schemas.microsoft.com/office/word/2018/wordml" xmlns:w16du="http://schemas.microsoft.com/office/word/2023/wordml/word16du" xmlns:w16sdtdh="http://schemas.microsoft.com/office/word/2020/wordml/sdtdatahash" xmlns:w16se="http://schemas.microsoft.com/office/word/2015/wordml/symex" xmlns:wpg="http://schemas.microsoft.com/office/word/2010/wordprocessingGroup" xmlns:wpi="http://schemas.microsoft.com/office/word/2010/wordprocessingInk" xmlns:wne="http://schemas.microsoft.com/office/word/2006/wordml" xmlns:wps="http://schemas.microsoft.com/office/word/2010/wordprocessingShape" mc:Ignorable="w14 w15 w16se w16cid w16 w16cex w16sdtdh wp14">
   <w:body>
     <w:p>
       <w:pPr>
@@ -60,6 +60,24 @@
         <w:rPr>
           <w:highlight w:val="green"/>
         </w:rPr>
+        <w:t>(long) : Id</w:t>
+      </w:r>
+    </w:p>
+    <w:p>
+      <w:pPr>
+        <w:pStyle w:val="ListParagraph"/>
+        <w:numPr>
+          <w:ilvl w:val="2"/>
+          <w:numId w:val="2"/>
+        </w:numPr>
+        <w:rPr>
+          <w:highlight w:val="green"/>
+        </w:rPr>
+      </w:pPr>
+      <w:r>
+        <w:rPr>
+          <w:highlight w:val="green"/>
+        </w:rPr>
         <w:t xml:space="preserve">(String) : </w:t>
       </w:r>
       <w:r>
@@ -122,6 +140,12 @@
         </w:rPr>
         <w:t>totalFollowers</w:t>
       </w:r>
+      <w:r>
+        <w:rPr>
+          <w:highlight w:val="green"/>
+        </w:rPr>
+        <w:t>, totalFollowed</w:t>
+      </w:r>
     </w:p>
     <w:p>
       <w:pPr>
@@ -273,6 +297,24 @@
         <w:rPr>
           <w:highlight w:val="green"/>
         </w:rPr>
+        <w:t>(long) : Id</w:t>
+      </w:r>
+    </w:p>
+    <w:p>
+      <w:pPr>
+        <w:pStyle w:val="ListParagraph"/>
+        <w:numPr>
+          <w:ilvl w:val="2"/>
+          <w:numId w:val="2"/>
+        </w:numPr>
+        <w:rPr>
+          <w:highlight w:val="green"/>
+        </w:rPr>
+      </w:pPr>
+      <w:r>
+        <w:rPr>
+          <w:highlight w:val="green"/>
+        </w:rPr>
         <w:t xml:space="preserve">(String) : </w:t>
       </w:r>
       <w:r>
@@ -468,6 +510,24 @@
         <w:rPr>
           <w:highlight w:val="green"/>
         </w:rPr>
+        <w:t>(long) : Id</w:t>
+      </w:r>
+    </w:p>
+    <w:p>
+      <w:pPr>
+        <w:pStyle w:val="ListParagraph"/>
+        <w:numPr>
+          <w:ilvl w:val="2"/>
+          <w:numId w:val="2"/>
+        </w:numPr>
+        <w:rPr>
+          <w:highlight w:val="green"/>
+        </w:rPr>
+      </w:pPr>
+      <w:r>
+        <w:rPr>
+          <w:highlight w:val="green"/>
+        </w:rPr>
         <w:t xml:space="preserve">(String) </w:t>
       </w:r>
       <w:r>
@@ -777,6 +837,7 @@
         </w:numPr>
       </w:pPr>
       <w:r>
+        <w:lastRenderedPageBreak/>
         <w:t xml:space="preserve">Connections : </w:t>
       </w:r>
     </w:p>
@@ -800,6 +861,11 @@
     </w:p>
     <w:p/>
     <w:p>
+      <w:pPr>
+        <w:rPr>
+          <w:highlight w:val="green"/>
+        </w:rPr>
+      </w:pPr>
       <w:r>
         <w:rPr>
           <w:b/>
@@ -868,49 +934,19 @@
         <w:rPr>
           <w:highlight w:val="green"/>
         </w:rPr>
-        <w:t>Recommended Book P</w:t>
-      </w:r>
-      <w:r>
-        <w:rPr>
-          <w:highlight w:val="green"/>
-        </w:rPr>
-        <w:t>age (</w:t>
-      </w:r>
-      <w:r>
-        <w:rPr>
-          <w:highlight w:val="green"/>
-        </w:rPr>
-        <w:t xml:space="preserve">BestSeller </w:t>
-      </w:r>
-      <w:r>
-        <w:rPr>
-          <w:highlight w:val="green"/>
-        </w:rPr>
-        <w:t>books)</w:t>
-      </w:r>
-      <w:r>
-        <w:br/>
-        <w:t xml:space="preserve">Recommended User Page </w:t>
-      </w:r>
-      <w:r>
-        <w:t>(High Reaction People)</w:t>
-      </w:r>
-    </w:p>
-    <w:p>
-      <w:r>
-        <w:rPr>
-          <w:highlight w:val="cyan"/>
-        </w:rPr>
-        <w:t>My Read Book</w:t>
-      </w:r>
-      <w:r>
-        <w:t xml:space="preserve"> </w:t>
-      </w:r>
-      <w:r>
-        <w:sym w:font="Wingdings" w:char="F0E0"/>
-      </w:r>
-      <w:r>
-        <w:t xml:space="preserve"> Profil page : </w:t>
+        <w:t xml:space="preserve">Recommended </w:t>
+      </w:r>
+      <w:r>
+        <w:rPr>
+          <w:highlight w:val="green"/>
+        </w:rPr>
+        <w:t xml:space="preserve"> Page : </w:t>
+      </w:r>
+      <w:r>
+        <w:rPr>
+          <w:highlight w:val="green"/>
+        </w:rPr>
+        <w:tab/>
       </w:r>
     </w:p>
     <w:p>
@@ -920,9 +956,15 @@
           <w:ilvl w:val="0"/>
           <w:numId w:val="2"/>
         </w:numPr>
-      </w:pPr>
-      <w:r>
-        <w:t>User Read Book page,</w:t>
+        <w:rPr>
+          <w:highlight w:val="green"/>
+        </w:rPr>
+      </w:pPr>
+      <w:r>
+        <w:rPr>
+          <w:highlight w:val="green"/>
+        </w:rPr>
+        <w:t>Books (BestSeller books, HighPoint, Read By Friends)</w:t>
       </w:r>
     </w:p>
     <w:p>
@@ -932,43 +974,40 @@
           <w:ilvl w:val="0"/>
           <w:numId w:val="2"/>
         </w:numPr>
-      </w:pPr>
-      <w:r>
-        <w:t>Followers, Following labels (like instagram)</w:t>
-      </w:r>
-    </w:p>
-    <w:p>
-      <w:pPr>
-        <w:pStyle w:val="ListParagraph"/>
-        <w:numPr>
-          <w:ilvl w:val="1"/>
-          <w:numId w:val="2"/>
-        </w:numPr>
-      </w:pPr>
-      <w:r>
-        <w:t xml:space="preserve">click one of the labels leads to : </w:t>
-      </w:r>
-    </w:p>
-    <w:p>
-      <w:pPr>
-        <w:pStyle w:val="ListParagraph"/>
-        <w:numPr>
-          <w:ilvl w:val="2"/>
-          <w:numId w:val="2"/>
-        </w:numPr>
-      </w:pPr>
-      <w:r>
-        <w:t>user card,  name, lastname, follow, unfolow and remove beeing following.</w:t>
-      </w:r>
-    </w:p>
-    <w:p>
-      <w:pPr>
-        <w:pStyle w:val="ListParagraph"/>
-        <w:numPr>
-          <w:ilvl w:val="2"/>
-          <w:numId w:val="2"/>
-        </w:numPr>
-      </w:pPr>
+        <w:rPr>
+          <w:highlight w:val="green"/>
+        </w:rPr>
+      </w:pPr>
+      <w:r>
+        <w:rPr>
+          <w:highlight w:val="green"/>
+        </w:rPr>
+        <w:t xml:space="preserve">Users </w:t>
+      </w:r>
+      <w:r>
+        <w:rPr>
+          <w:highlight w:val="green"/>
+        </w:rPr>
+        <w:t>(BestSeller books, HighPoint, Read By Friends)</w:t>
+      </w:r>
+    </w:p>
+    <w:p>
+      <w:pPr>
+        <w:pStyle w:val="ListParagraph"/>
+        <w:numPr>
+          <w:ilvl w:val="0"/>
+          <w:numId w:val="2"/>
+        </w:numPr>
+        <w:rPr>
+          <w:highlight w:val="green"/>
+        </w:rPr>
+      </w:pPr>
+      <w:r>
+        <w:rPr>
+          <w:highlight w:val="green"/>
+        </w:rPr>
+        <w:t>Author(HighPoint)</w:t>
+      </w:r>
     </w:p>
     <w:p>
       <w:r>
@@ -1054,29 +1093,46 @@
         <w:rPr>
           <w:b/>
           <w:bCs/>
+          <w:highlight w:val="red"/>
         </w:rPr>
         <w:t>Vote :</w:t>
       </w:r>
       <w:r>
+        <w:rPr>
+          <w:highlight w:val="red"/>
+        </w:rPr>
         <w:t xml:space="preserve"> </w:t>
       </w:r>
       <w:r>
+        <w:rPr>
+          <w:highlight w:val="red"/>
+        </w:rPr>
         <w:t xml:space="preserve">Action for calculate </w:t>
       </w:r>
       <w:r>
         <w:rPr>
           <w:b/>
           <w:bCs/>
+          <w:highlight w:val="red"/>
         </w:rPr>
         <w:t>recommended</w:t>
       </w:r>
       <w:r>
+        <w:rPr>
+          <w:highlight w:val="red"/>
+        </w:rPr>
         <w:t xml:space="preserve"> </w:t>
       </w:r>
       <w:r>
+        <w:rPr>
+          <w:highlight w:val="red"/>
+        </w:rPr>
         <w:t xml:space="preserve">best </w:t>
       </w:r>
       <w:r>
+        <w:rPr>
+          <w:highlight w:val="red"/>
+        </w:rPr>
         <w:t>books.</w:t>
       </w:r>
     </w:p>
@@ -1085,10 +1141,14 @@
         <w:rPr>
           <w:b/>
           <w:bCs/>
+          <w:highlight w:val="red"/>
         </w:rPr>
         <w:t xml:space="preserve">Share </w:t>
       </w:r>
       <w:r>
+        <w:rPr>
+          <w:highlight w:val="red"/>
+        </w:rPr>
         <w:t>: Action for user to share a text.</w:t>
       </w:r>
     </w:p>
@@ -1137,16 +1197,26 @@
         <w:rPr>
           <w:b/>
           <w:bCs/>
+          <w:highlight w:val="red"/>
         </w:rPr>
         <w:t xml:space="preserve">Belong </w:t>
       </w:r>
       <w:r>
+        <w:rPr>
+          <w:highlight w:val="red"/>
+        </w:rPr>
         <w:t>:</w:t>
       </w:r>
       <w:r>
+        <w:rPr>
+          <w:highlight w:val="red"/>
+        </w:rPr>
         <w:t xml:space="preserve"> Action for </w:t>
       </w:r>
       <w:r>
+        <w:rPr>
+          <w:highlight w:val="red"/>
+        </w:rPr>
         <w:t>Comment to belongs which post or which comment.</w:t>
       </w:r>
       <w:r>
@@ -1168,39 +1238,81 @@
     </w:p>
     <w:p>
       <w:r>
+        <w:rPr>
+          <w:highlight w:val="green"/>
+        </w:rPr>
         <w:t>User –[:Follow]-&gt; User</w:t>
       </w:r>
     </w:p>
     <w:p>
       <w:r>
+        <w:rPr>
+          <w:highlight w:val="green"/>
+        </w:rPr>
         <w:t>User –[:Read]-&gt; Book</w:t>
       </w:r>
     </w:p>
     <w:p>
-      <w:r>
+      <w:pPr>
+        <w:rPr>
+          <w:highlight w:val="red"/>
+        </w:rPr>
+      </w:pPr>
+      <w:r>
+        <w:rPr>
+          <w:highlight w:val="red"/>
+        </w:rPr>
         <w:t>User –[:Vote]-&gt; Book</w:t>
       </w:r>
     </w:p>
     <w:p>
-      <w:r>
+      <w:pPr>
+        <w:rPr>
+          <w:highlight w:val="red"/>
+        </w:rPr>
+      </w:pPr>
+      <w:r>
+        <w:rPr>
+          <w:highlight w:val="red"/>
+        </w:rPr>
         <w:t>User –[:Share]-&gt; Post</w:t>
       </w:r>
     </w:p>
     <w:p>
-      <w:r>
+      <w:pPr>
+        <w:rPr>
+          <w:highlight w:val="red"/>
+        </w:rPr>
+      </w:pPr>
+      <w:r>
+        <w:rPr>
+          <w:highlight w:val="red"/>
+        </w:rPr>
         <w:t>User –[:Like]-&gt;Post</w:t>
       </w:r>
     </w:p>
     <w:p>
-      <w:r>
+      <w:pPr>
+        <w:rPr>
+          <w:highlight w:val="red"/>
+        </w:rPr>
+      </w:pPr>
+      <w:r>
+        <w:rPr>
+          <w:highlight w:val="red"/>
+        </w:rPr>
         <w:t>User –[:Share]-&gt; Comment</w:t>
       </w:r>
     </w:p>
     <w:p>
       <w:r>
+        <w:rPr>
+          <w:highlight w:val="red"/>
+        </w:rPr>
         <w:t>User –[:Like]-&gt; Comment</w:t>
       </w:r>
     </w:p>
+    <w:p/>
     <w:p>
       <w:pPr>
         <w:pStyle w:val="ListParagraph"/>
@@ -1208,14 +1320,23 @@
           <w:ilvl w:val="0"/>
           <w:numId w:val="3"/>
         </w:numPr>
-      </w:pPr>
-      <w:r>
+        <w:rPr>
+          <w:highlight w:val="green"/>
+        </w:rPr>
+      </w:pPr>
+      <w:r>
+        <w:rPr>
+          <w:highlight w:val="green"/>
+        </w:rPr>
         <w:lastRenderedPageBreak/>
         <w:t xml:space="preserve">AUTHOR: </w:t>
       </w:r>
     </w:p>
     <w:p>
       <w:r>
+        <w:rPr>
+          <w:highlight w:val="green"/>
+        </w:rPr>
         <w:t>Author–[:Wrote]-&gt; Book</w:t>
       </w:r>
     </w:p>
@@ -1226,37 +1347,53 @@
           <w:ilvl w:val="0"/>
           <w:numId w:val="3"/>
         </w:numPr>
-      </w:pPr>
-      <w:r>
+        <w:rPr>
+          <w:highlight w:val="red"/>
+        </w:rPr>
+      </w:pPr>
+      <w:r>
+        <w:rPr>
+          <w:highlight w:val="red"/>
+        </w:rPr>
         <w:t xml:space="preserve">POST: </w:t>
       </w:r>
     </w:p>
     <w:p>
       <w:r>
+        <w:rPr>
+          <w:highlight w:val="red"/>
+        </w:rPr>
         <w:t>Post –[:Has]-&gt; Comment</w:t>
       </w:r>
       <w:r>
+        <w:rPr>
+          <w:highlight w:val="red"/>
+        </w:rPr>
         <w:t xml:space="preserve"> // Aslinda bunu </w:t>
       </w:r>
       <w:r>
+        <w:rPr>
+          <w:highlight w:val="red"/>
+        </w:rPr>
         <w:t>yerine asagidakini eklicem</w:t>
       </w:r>
       <w:r>
+        <w:rPr>
+          <w:highlight w:val="red"/>
+        </w:rPr>
         <w:t>.</w:t>
       </w:r>
     </w:p>
     <w:p>
       <w:pPr>
-        <w:pStyle w:val="ListParagraph"/>
-        <w:numPr>
-          <w:ilvl w:val="0"/>
-          <w:numId w:val="5"/>
-        </w:numPr>
-      </w:pPr>
-      <w:r>
-        <w:t xml:space="preserve"> </w:t>
-      </w:r>
-      <w:r>
+        <w:rPr>
+          <w:highlight w:val="red"/>
+        </w:rPr>
+      </w:pPr>
+      <w:r>
+        <w:rPr>
+          <w:highlight w:val="red"/>
+        </w:rPr>
         <w:t>Post &lt;-[:Belong]- Comment</w:t>
       </w:r>
     </w:p>
@@ -1267,13 +1404,22 @@
           <w:ilvl w:val="0"/>
           <w:numId w:val="3"/>
         </w:numPr>
-      </w:pPr>
-      <w:r>
+        <w:rPr>
+          <w:highlight w:val="red"/>
+        </w:rPr>
+      </w:pPr>
+      <w:r>
+        <w:rPr>
+          <w:highlight w:val="red"/>
+        </w:rPr>
         <w:t>COMMENT:</w:t>
       </w:r>
     </w:p>
     <w:p>
       <w:r>
+        <w:rPr>
+          <w:highlight w:val="red"/>
+        </w:rPr>
         <w:t>Comment–[:Has]-&gt; Comment</w:t>
       </w:r>
     </w:p>
@@ -1284,7 +1430,16 @@
     </w:p>
     <w:p>
       <w:r>
-        <w:t>All page Down has  :</w:t>
+        <w:t xml:space="preserve">Home Activity will </w:t>
+      </w:r>
+      <w:r>
+        <w:t>ha</w:t>
+      </w:r>
+      <w:r>
+        <w:t>ve</w:t>
+      </w:r>
+      <w:r>
+        <w:t xml:space="preserve"> :</w:t>
       </w:r>
     </w:p>
     <w:p>
@@ -1380,14 +1535,26 @@
           <w:ilvl w:val="0"/>
           <w:numId w:val="6"/>
         </w:numPr>
-      </w:pPr>
-      <w:r>
+        <w:rPr>
+          <w:highlight w:val="green"/>
+        </w:rPr>
+      </w:pPr>
+      <w:r>
+        <w:rPr>
+          <w:highlight w:val="green"/>
+        </w:rPr>
         <w:t xml:space="preserve">Signup </w:t>
       </w:r>
       <w:r>
+        <w:rPr>
+          <w:highlight w:val="green"/>
+        </w:rPr>
         <w:sym w:font="Wingdings" w:char="F0E0"/>
       </w:r>
       <w:r>
+        <w:rPr>
+          <w:highlight w:val="green"/>
+        </w:rPr>
         <w:t>@PostMaping</w:t>
       </w:r>
     </w:p>
@@ -1398,14 +1565,26 @@
           <w:ilvl w:val="0"/>
           <w:numId w:val="6"/>
         </w:numPr>
-      </w:pPr>
-      <w:r>
+        <w:rPr>
+          <w:highlight w:val="green"/>
+        </w:rPr>
+      </w:pPr>
+      <w:r>
+        <w:rPr>
+          <w:highlight w:val="green"/>
+        </w:rPr>
         <w:t xml:space="preserve">Login  </w:t>
       </w:r>
       <w:r>
+        <w:rPr>
+          <w:highlight w:val="green"/>
+        </w:rPr>
         <w:sym w:font="Wingdings" w:char="F0E0"/>
       </w:r>
       <w:r>
+        <w:rPr>
+          <w:highlight w:val="green"/>
+        </w:rPr>
         <w:t>@PostMaping</w:t>
       </w:r>
     </w:p>
@@ -1505,49 +1684,49 @@
           <w:ilvl w:val="1"/>
           <w:numId w:val="6"/>
         </w:numPr>
-      </w:pPr>
-      <w:r>
+        <w:rPr>
+          <w:highlight w:val="green"/>
+        </w:rPr>
+      </w:pPr>
+      <w:r>
+        <w:rPr>
+          <w:highlight w:val="green"/>
+        </w:rPr>
         <w:t xml:space="preserve">There must be shown 5 high recommended books as </w:t>
       </w:r>
       <w:r>
         <w:rPr>
           <w:b/>
           <w:bCs/>
-        </w:rPr>
-        <w:t>BestSeller</w:t>
+          <w:highlight w:val="green"/>
+        </w:rPr>
+        <w:t>BestSeller or  high point :4.5</w:t>
+      </w:r>
+    </w:p>
+    <w:p>
+      <w:pPr>
+        <w:pStyle w:val="ListParagraph"/>
+        <w:numPr>
+          <w:ilvl w:val="1"/>
+          <w:numId w:val="6"/>
+        </w:numPr>
+        <w:rPr>
+          <w:highlight w:val="green"/>
+        </w:rPr>
+      </w:pPr>
+      <w:r>
+        <w:rPr>
+          <w:highlight w:val="green"/>
+        </w:rPr>
+        <w:t xml:space="preserve">There must be shown 5 </w:t>
       </w:r>
       <w:r>
         <w:rPr>
           <w:b/>
           <w:bCs/>
-        </w:rPr>
-        <w:t xml:space="preserve"> or  high point :4.5</w:t>
-      </w:r>
-    </w:p>
-    <w:p>
-      <w:pPr>
-        <w:pStyle w:val="ListParagraph"/>
-        <w:numPr>
-          <w:ilvl w:val="1"/>
-          <w:numId w:val="6"/>
-        </w:numPr>
-      </w:pPr>
-      <w:r>
-        <w:t xml:space="preserve">There must be shown 5 </w:t>
-      </w:r>
-      <w:r>
-        <w:rPr>
-          <w:b/>
-          <w:bCs/>
-        </w:rPr>
-        <w:t>Trend book</w:t>
-      </w:r>
-      <w:r>
-        <w:rPr>
-          <w:b/>
-          <w:bCs/>
-        </w:rPr>
-        <w:t xml:space="preserve"> as High Recommended books</w:t>
+          <w:highlight w:val="green"/>
+        </w:rPr>
+        <w:t>Trend book as High Recommended books</w:t>
       </w:r>
     </w:p>
     <w:p>
@@ -1722,7 +1901,7 @@
 </file>
 
 <file path=word/numbering.xml><?xml version="1.0" encoding="utf-8"?>
-<w:numbering xmlns:wpc="http://schemas.microsoft.com/office/word/2010/wordprocessingCanvas" xmlns:cx="http://schemas.microsoft.com/office/drawing/2014/chartex" xmlns:cx1="http://schemas.microsoft.com/office/drawing/2015/9/8/chartex" xmlns:cx2="http://schemas.microsoft.com/office/drawing/2015/10/21/chartex" xmlns:cx3="http://schemas.microsoft.com/office/drawing/2016/5/9/chartex" xmlns:cx4="http://schemas.microsoft.com/office/drawing/2016/5/10/chartex" xmlns:cx5="http://schemas.microsoft.com/office/drawing/2016/5/11/chartex" xmlns:cx6="http://schemas.microsoft.com/office/drawing/2016/5/12/chartex" xmlns:cx7="http://schemas.microsoft.com/office/drawing/2016/5/13/chartex" xmlns:cx8="http://schemas.microsoft.com/office/drawing/2016/5/14/chartex" xmlns:mc="http://schemas.openxmlformats.org/markup-compatibility/2006" xmlns:aink="http://schemas.microsoft.com/office/drawing/2016/ink" xmlns:am3d="http://schemas.microsoft.com/office/drawing/2017/model3d" xmlns:o="urn:schemas-microsoft-com:office:office" xmlns:oel="http://schemas.microsoft.com/office/2019/extlst" xmlns:r="http://schemas.openxmlformats.org/officeDocument/2006/relationships" xmlns:m="http://schemas.openxmlformats.org/officeDocument/2006/math" xmlns:v="urn:schemas-microsoft-com:vml" xmlns:wp14="http://schemas.microsoft.com/office/word/2010/wordprocessingDrawing" xmlns:wp="http://schemas.openxmlformats.org/drawingml/2006/wordprocessingDrawing" xmlns:w10="urn:schemas-microsoft-com:office:word" xmlns:w="http://schemas.openxmlformats.org/wordprocessingml/2006/main" xmlns:w14="http://schemas.microsoft.com/office/word/2010/wordml" xmlns:w15="http://schemas.microsoft.com/office/word/2012/wordml" xmlns:w16cex="http://schemas.microsoft.com/office/word/2018/wordml/cex" xmlns:w16cid="http://schemas.microsoft.com/office/word/2016/wordml/cid" xmlns:w16="http://schemas.microsoft.com/office/word/2018/wordml" xmlns:w16sdtdh="http://schemas.microsoft.com/office/word/2020/wordml/sdtdatahash" xmlns:w16se="http://schemas.microsoft.com/office/word/2015/wordml/symex" xmlns:wpg="http://schemas.microsoft.com/office/word/2010/wordprocessingGroup" xmlns:wpi="http://schemas.microsoft.com/office/word/2010/wordprocessingInk" xmlns:wne="http://schemas.microsoft.com/office/word/2006/wordml" xmlns:wps="http://schemas.microsoft.com/office/word/2010/wordprocessingShape" mc:Ignorable="w14 w15 w16se w16cid w16 w16cex w16sdtdh wp14">
+<w:numbering xmlns:wpc="http://schemas.microsoft.com/office/word/2010/wordprocessingCanvas" xmlns:cx="http://schemas.microsoft.com/office/drawing/2014/chartex" xmlns:cx1="http://schemas.microsoft.com/office/drawing/2015/9/8/chartex" xmlns:cx2="http://schemas.microsoft.com/office/drawing/2015/10/21/chartex" xmlns:cx3="http://schemas.microsoft.com/office/drawing/2016/5/9/chartex" xmlns:cx4="http://schemas.microsoft.com/office/drawing/2016/5/10/chartex" xmlns:cx5="http://schemas.microsoft.com/office/drawing/2016/5/11/chartex" xmlns:cx6="http://schemas.microsoft.com/office/drawing/2016/5/12/chartex" xmlns:cx7="http://schemas.microsoft.com/office/drawing/2016/5/13/chartex" xmlns:cx8="http://schemas.microsoft.com/office/drawing/2016/5/14/chartex" xmlns:mc="http://schemas.openxmlformats.org/markup-compatibility/2006" xmlns:aink="http://schemas.microsoft.com/office/drawing/2016/ink" xmlns:am3d="http://schemas.microsoft.com/office/drawing/2017/model3d" xmlns:o="urn:schemas-microsoft-com:office:office" xmlns:oel="http://schemas.microsoft.com/office/2019/extlst" xmlns:r="http://schemas.openxmlformats.org/officeDocument/2006/relationships" xmlns:m="http://schemas.openxmlformats.org/officeDocument/2006/math" xmlns:v="urn:schemas-microsoft-com:vml" xmlns:wp14="http://schemas.microsoft.com/office/word/2010/wordprocessingDrawing" xmlns:wp="http://schemas.openxmlformats.org/drawingml/2006/wordprocessingDrawing" xmlns:w10="urn:schemas-microsoft-com:office:word" xmlns:w="http://schemas.openxmlformats.org/wordprocessingml/2006/main" xmlns:w14="http://schemas.microsoft.com/office/word/2010/wordml" xmlns:w15="http://schemas.microsoft.com/office/word/2012/wordml" xmlns:w16cex="http://schemas.microsoft.com/office/word/2018/wordml/cex" xmlns:w16cid="http://schemas.microsoft.com/office/word/2016/wordml/cid" xmlns:w16="http://schemas.microsoft.com/office/word/2018/wordml" xmlns:w16du="http://schemas.microsoft.com/office/word/2023/wordml/word16du" xmlns:w16sdtdh="http://schemas.microsoft.com/office/word/2020/wordml/sdtdatahash" xmlns:w16se="http://schemas.microsoft.com/office/word/2015/wordml/symex" xmlns:wpg="http://schemas.microsoft.com/office/word/2010/wordprocessingGroup" xmlns:wpi="http://schemas.microsoft.com/office/word/2010/wordprocessingInk" xmlns:wne="http://schemas.microsoft.com/office/word/2006/wordml" xmlns:wps="http://schemas.microsoft.com/office/word/2010/wordprocessingShape" mc:Ignorable="w14 w15 w16se w16cid w16 w16cex w16sdtdh wp14">
   <w:abstractNum w:abstractNumId="0" w15:restartNumberingAfterBreak="0">
     <w:nsid w:val="02FD5620"/>
     <w:multiLevelType w:val="hybridMultilevel"/>

</xml_diff>